<commit_message>
ultima actualización del proyecto
</commit_message>
<xml_diff>
--- a/sql sentencias especiales.docx
+++ b/sql sentencias especiales.docx
@@ -12,7 +12,76 @@
         <w:rPr>
           <w:lang w:val="es-ES"/>
         </w:rPr>
-        <w:t xml:space="preserve">seeForeignKeys. Este procedimiento almacenado me permite ver </w:t>
+        <w:t>Script de la base de</w:t>
+      </w:r>
+      <w:r>
+        <w:rPr>
+          <w:lang w:val="es-ES"/>
+        </w:rPr>
+        <w:t xml:space="preserve"> datos.</w:t>
+      </w:r>
+    </w:p>
+    <w:p>
+      <w:pPr>
+        <w:rPr>
+          <w:lang w:val="es-ES"/>
+        </w:rPr>
+      </w:pPr>
+      <w:r>
+        <w:rPr>
+          <w:lang w:val="es-ES"/>
+        </w:rPr>
+        <w:drawing>
+          <wp:inline distT="0" distB="0" distL="0" distR="0" wp14:anchorId="0D37945A" wp14:editId="28430AE0">
+            <wp:extent cx="3905795" cy="1781424"/>
+            <wp:effectExtent l="0" t="0" r="0" b="9525"/>
+            <wp:docPr id="638970397" name="Imagen 1"/>
+            <wp:cNvGraphicFramePr>
+              <a:graphicFrameLocks xmlns:a="http://schemas.openxmlformats.org/drawingml/2006/main" noChangeAspect="1"/>
+            </wp:cNvGraphicFramePr>
+            <a:graphic xmlns:a="http://schemas.openxmlformats.org/drawingml/2006/main">
+              <a:graphicData uri="http://schemas.openxmlformats.org/drawingml/2006/picture">
+                <pic:pic xmlns:pic="http://schemas.openxmlformats.org/drawingml/2006/picture">
+                  <pic:nvPicPr>
+                    <pic:cNvPr id="638970397" name=""/>
+                    <pic:cNvPicPr/>
+                  </pic:nvPicPr>
+                  <pic:blipFill>
+                    <a:blip r:embed="rId4"/>
+                    <a:stretch>
+                      <a:fillRect/>
+                    </a:stretch>
+                  </pic:blipFill>
+                  <pic:spPr>
+                    <a:xfrm>
+                      <a:off x="0" y="0"/>
+                      <a:ext cx="3905795" cy="1781424"/>
+                    </a:xfrm>
+                    <a:prstGeom prst="rect">
+                      <a:avLst/>
+                    </a:prstGeom>
+                  </pic:spPr>
+                </pic:pic>
+              </a:graphicData>
+            </a:graphic>
+          </wp:inline>
+        </w:drawing>
+      </w:r>
+    </w:p>
+    <w:p>
+      <w:pPr>
+        <w:rPr>
+          <w:lang w:val="es-ES"/>
+        </w:rPr>
+      </w:pPr>
+      <w:r>
+        <w:t xml:space="preserve">seeForeignKeys. </w:t>
+      </w:r>
+      <w:r>
+        <w:rPr>
+          <w:lang w:val="es-ES"/>
+        </w:rPr>
+        <w:t xml:space="preserve">Este procedimiento almacenado me permite ver </w:t>
       </w:r>
       <w:r>
         <w:rPr>
@@ -26,6 +95,175 @@
         </w:rPr>
         <w:t>.</w:t>
       </w:r>
+    </w:p>
+    <w:p>
+      <w:pPr>
+        <w:rPr>
+          <w:lang w:val="es-ES"/>
+        </w:rPr>
+      </w:pPr>
+    </w:p>
+    <w:p>
+      <w:pPr>
+        <w:rPr>
+          <w:lang w:val="es-ES"/>
+        </w:rPr>
+      </w:pPr>
+      <w:r>
+        <w:rPr>
+          <w:lang w:val="es-ES"/>
+        </w:rPr>
+        <w:t>Ver las claves foráneas de una tabla.</w:t>
+      </w:r>
+    </w:p>
+    <w:p>
+      <w:pPr>
+        <w:rPr>
+          <w:lang w:val="es-ES"/>
+        </w:rPr>
+      </w:pPr>
+      <w:r>
+        <w:rPr>
+          <w:noProof/>
+          <w:lang w:val="es-ES"/>
+        </w:rPr>
+        <w:drawing>
+          <wp:inline distT="0" distB="0" distL="0" distR="0" wp14:anchorId="203115D8" wp14:editId="161FB1AC">
+            <wp:extent cx="5306165" cy="3553321"/>
+            <wp:effectExtent l="0" t="0" r="0" b="9525"/>
+            <wp:docPr id="1658626951" name="Imagen 1"/>
+            <wp:cNvGraphicFramePr>
+              <a:graphicFrameLocks xmlns:a="http://schemas.openxmlformats.org/drawingml/2006/main" noChangeAspect="1"/>
+            </wp:cNvGraphicFramePr>
+            <a:graphic xmlns:a="http://schemas.openxmlformats.org/drawingml/2006/main">
+              <a:graphicData uri="http://schemas.openxmlformats.org/drawingml/2006/picture">
+                <pic:pic xmlns:pic="http://schemas.openxmlformats.org/drawingml/2006/picture">
+                  <pic:nvPicPr>
+                    <pic:cNvPr id="1658626951" name=""/>
+                    <pic:cNvPicPr/>
+                  </pic:nvPicPr>
+                  <pic:blipFill>
+                    <a:blip r:embed="rId5"/>
+                    <a:stretch>
+                      <a:fillRect/>
+                    </a:stretch>
+                  </pic:blipFill>
+                  <pic:spPr>
+                    <a:xfrm>
+                      <a:off x="0" y="0"/>
+                      <a:ext cx="5306165" cy="3553321"/>
+                    </a:xfrm>
+                    <a:prstGeom prst="rect">
+                      <a:avLst/>
+                    </a:prstGeom>
+                  </pic:spPr>
+                </pic:pic>
+              </a:graphicData>
+            </a:graphic>
+          </wp:inline>
+        </w:drawing>
+      </w:r>
+    </w:p>
+    <w:p>
+      <w:pPr>
+        <w:rPr>
+          <w:lang w:val="es-ES"/>
+        </w:rPr>
+      </w:pPr>
+    </w:p>
+    <w:p>
+      <w:pPr>
+        <w:rPr>
+          <w:lang w:val="es-ES"/>
+        </w:rPr>
+      </w:pPr>
+      <w:r>
+        <w:rPr>
+          <w:lang w:val="es-ES"/>
+        </w:rPr>
+        <w:t>Eliminar</w:t>
+      </w:r>
+      <w:r>
+        <w:rPr>
+          <w:lang w:val="es-ES"/>
+        </w:rPr>
+        <w:t xml:space="preserve"> restricciones</w:t>
+      </w:r>
+      <w:r>
+        <w:rPr>
+          <w:lang w:val="es-ES"/>
+        </w:rPr>
+        <w:t xml:space="preserve">, </w:t>
+      </w:r>
+      <w:r>
+        <w:rPr>
+          <w:lang w:val="es-ES"/>
+        </w:rPr>
+        <w:t>modificar tipo de dato y agregar restricciones.</w:t>
+      </w:r>
+    </w:p>
+    <w:p>
+      <w:pPr>
+        <w:rPr>
+          <w:lang w:val="es-ES"/>
+        </w:rPr>
+      </w:pPr>
+    </w:p>
+    <w:p>
+      <w:pPr>
+        <w:rPr>
+          <w:lang w:val="es-ES"/>
+        </w:rPr>
+      </w:pPr>
+      <w:r>
+        <w:rPr>
+          <w:noProof/>
+          <w:lang w:val="es-ES"/>
+        </w:rPr>
+        <w:lastRenderedPageBreak/>
+        <w:drawing>
+          <wp:inline distT="0" distB="0" distL="0" distR="0" wp14:anchorId="03877F40" wp14:editId="70C305EC">
+            <wp:extent cx="5943600" cy="973455"/>
+            <wp:effectExtent l="0" t="0" r="0" b="0"/>
+            <wp:docPr id="674285384" name="Imagen 1"/>
+            <wp:cNvGraphicFramePr>
+              <a:graphicFrameLocks xmlns:a="http://schemas.openxmlformats.org/drawingml/2006/main" noChangeAspect="1"/>
+            </wp:cNvGraphicFramePr>
+            <a:graphic xmlns:a="http://schemas.openxmlformats.org/drawingml/2006/main">
+              <a:graphicData uri="http://schemas.openxmlformats.org/drawingml/2006/picture">
+                <pic:pic xmlns:pic="http://schemas.openxmlformats.org/drawingml/2006/picture">
+                  <pic:nvPicPr>
+                    <pic:cNvPr id="674285384" name=""/>
+                    <pic:cNvPicPr/>
+                  </pic:nvPicPr>
+                  <pic:blipFill>
+                    <a:blip r:embed="rId6"/>
+                    <a:stretch>
+                      <a:fillRect/>
+                    </a:stretch>
+                  </pic:blipFill>
+                  <pic:spPr>
+                    <a:xfrm>
+                      <a:off x="0" y="0"/>
+                      <a:ext cx="5943600" cy="973455"/>
+                    </a:xfrm>
+                    <a:prstGeom prst="rect">
+                      <a:avLst/>
+                    </a:prstGeom>
+                  </pic:spPr>
+                </pic:pic>
+              </a:graphicData>
+            </a:graphic>
+          </wp:inline>
+        </w:drawing>
+      </w:r>
+    </w:p>
+    <w:p>
+      <w:pPr>
+        <w:rPr>
+          <w:lang w:val="es-ES"/>
+        </w:rPr>
+      </w:pPr>
     </w:p>
     <w:sectPr>
       <w:pgSz w:w="12240" w:h="15840"/>

</xml_diff>